<commit_message>
updated the project proposal template
</commit_message>
<xml_diff>
--- a/Project info/Project Proposal Template_ Project 3.docx
+++ b/Project info/Project Proposal Template_ Project 3.docx
@@ -626,7 +626,7 @@
               <w:widowControl w:val="0"/>
               <w:numPr>
                 <w:ilvl w:val="0"/>
-                <w:numId w:val="6"/>
+                <w:numId w:val="2"/>
               </w:numPr>
               <w:spacing w:line="240" w:lineRule="auto"/>
               <w:rPr>
@@ -658,6 +658,7 @@
           </w:p>
           <w:p>
             <w:pPr>
+              <w:pStyle w:val="ListParagraph"/>
               <w:widowControl w:val="0"/>
               <w:numPr>
                 <w:ilvl w:val="0"/>
@@ -671,6 +672,11 @@
           </w:p>
           <w:p>
             <w:pPr>
+              <w:pStyle w:val="ListParagraph"/>
+              <w:numPr>
+                <w:ilvl w:val="0"/>
+                <w:numId w:val="2"/>
+              </w:numPr>
               <w:jc w:val="center"/>
               <w:rPr>
                 <w:rFonts w:ascii="Aptos Narrow" w:hAnsi="Aptos Narrow"/>
@@ -698,21 +704,32 @@
               <w:spacing w:line="240" w:lineRule="auto"/>
             </w:pPr>
             <w:r>
-              <w:t>Dataset 3</w:t>
-            </w:r>
-          </w:p>
-          <w:p>
-            <w:pPr>
-              <w:widowControl w:val="0"/>
+              <w:t>Cancer Disease Prediction</w:t>
+            </w:r>
+          </w:p>
+          <w:p>
+            <w:pPr>
               <w:numPr>
                 <w:ilvl w:val="1"/>
                 <w:numId w:val="2"/>
               </w:numPr>
-              <w:spacing w:line="240" w:lineRule="auto"/>
-            </w:pPr>
-            <w:r>
-              <w:t>TBD</w:t>
-            </w:r>
+              <w:shd w:val="clear" w:color="auto" w:fill="FFFFFF"/>
+              <w:spacing w:before="60" w:after="100" w:afterAutospacing="1" w:line="240" w:lineRule="auto"/>
+              <w:rPr>
+                <w:rFonts w:ascii="Aptos Narrow" w:hAnsi="Aptos Narrow"/>
+                <w:color w:val="467886"/>
+                <w:u w:val="single"/>
+              </w:rPr>
+            </w:pPr>
+            <w:hyperlink r:id="rId7" w:history="1">
+              <w:r>
+                <w:rPr>
+                  <w:rStyle w:val="Hyperlink"/>
+                  <w:rFonts w:ascii="Aptos Narrow" w:hAnsi="Aptos Narrow"/>
+                </w:rPr>
+                <w:t>https://www.kaggle.com/datasets/omkarm0542/cancer-disease-prediction</w:t>
+              </w:r>
+            </w:hyperlink>
           </w:p>
         </w:tc>
       </w:tr>
@@ -777,39 +794,7 @@
               <w:spacing w:line="240" w:lineRule="auto"/>
             </w:pPr>
             <w:r>
-              <w:t>Is there a correlation between tumor size, age, sex</w:t>
-            </w:r>
-            <w:r>
-              <w:t>?</w:t>
-            </w:r>
-            <w:r>
-              <w:t xml:space="preserve"> </w:t>
-            </w:r>
-          </w:p>
-          <w:p>
-            <w:pPr>
-              <w:widowControl w:val="0"/>
-              <w:numPr>
-                <w:ilvl w:val="0"/>
-                <w:numId w:val="4"/>
-              </w:numPr>
-              <w:spacing w:line="240" w:lineRule="auto"/>
-            </w:pPr>
-            <w:r>
-              <w:t xml:space="preserve">Is there a correlation between age and cancer stage? </w:t>
-            </w:r>
-          </w:p>
-          <w:p>
-            <w:pPr>
-              <w:widowControl w:val="0"/>
-              <w:numPr>
-                <w:ilvl w:val="0"/>
-                <w:numId w:val="4"/>
-              </w:numPr>
-              <w:spacing w:line="240" w:lineRule="auto"/>
-            </w:pPr>
-            <w:r>
-              <w:t xml:space="preserve">What is the degree of aggressiveness based on age, sex, </w:t>
+              <w:t>N/A</w:t>
             </w:r>
           </w:p>
         </w:tc>
@@ -844,23 +829,7 @@
                 <w:b/>
                 <w:color w:val="FFFFFF"/>
               </w:rPr>
-              <w:t xml:space="preserve">Top 3 </w:t>
-            </w:r>
-            <w:proofErr w:type="spellStart"/>
-            <w:r>
-              <w:rPr>
-                <w:b/>
-                <w:color w:val="FFFFFF"/>
-              </w:rPr>
-              <w:t>Javascript</w:t>
-            </w:r>
-            <w:proofErr w:type="spellEnd"/>
-            <w:r>
-              <w:rPr>
-                <w:b/>
-                <w:color w:val="FFFFFF"/>
-              </w:rPr>
-              <w:t xml:space="preserve"> or Python Libraries Being Pursued</w:t>
+              <w:t>Top 3 Javascript or Python Libraries Being Pursued</w:t>
             </w:r>
           </w:p>
         </w:tc>
@@ -894,84 +863,17 @@
               <w:t>Python</w:t>
             </w:r>
             <w:r>
-              <w:t xml:space="preserve">: Pandas, </w:t>
-            </w:r>
-            <w:proofErr w:type="spellStart"/>
-            <w:r>
-              <w:t>Matplolib</w:t>
-            </w:r>
-            <w:proofErr w:type="spellEnd"/>
-            <w:r>
-              <w:t xml:space="preserve">, </w:t>
-            </w:r>
-            <w:proofErr w:type="spellStart"/>
-            <w:r>
-              <w:t>Numply</w:t>
-            </w:r>
-            <w:proofErr w:type="spellEnd"/>
-          </w:p>
-          <w:p>
-            <w:pPr>
-              <w:widowControl w:val="0"/>
-              <w:numPr>
-                <w:ilvl w:val="1"/>
-                <w:numId w:val="5"/>
-              </w:numPr>
-              <w:spacing w:line="240" w:lineRule="auto"/>
-            </w:pPr>
-            <w:r>
-              <w:t xml:space="preserve">Sorting, Maps and </w:t>
-            </w:r>
-          </w:p>
-          <w:p>
-            <w:pPr>
-              <w:widowControl w:val="0"/>
-              <w:numPr>
-                <w:ilvl w:val="0"/>
-                <w:numId w:val="5"/>
-              </w:numPr>
-              <w:spacing w:line="240" w:lineRule="auto"/>
-            </w:pPr>
-            <w:proofErr w:type="spellStart"/>
-            <w:r>
-              <w:t>Matplolib</w:t>
-            </w:r>
-            <w:proofErr w:type="spellEnd"/>
-            <w:r>
-              <w:t xml:space="preserve">, </w:t>
-            </w:r>
-          </w:p>
-          <w:p>
-            <w:pPr>
-              <w:pStyle w:val="ListParagraph"/>
-              <w:widowControl w:val="0"/>
-              <w:numPr>
-                <w:ilvl w:val="0"/>
-                <w:numId w:val="7"/>
-              </w:numPr>
-              <w:spacing w:line="240" w:lineRule="auto"/>
-              <w:ind w:left="1425"/>
-            </w:pPr>
-            <w:r>
-              <w:t>Maps</w:t>
-            </w:r>
-            <w:r>
-              <w:t xml:space="preserve"> </w:t>
-            </w:r>
-          </w:p>
-          <w:p>
-            <w:pPr>
-              <w:widowControl w:val="0"/>
-              <w:numPr>
-                <w:ilvl w:val="1"/>
-                <w:numId w:val="5"/>
-              </w:numPr>
-              <w:spacing w:line="240" w:lineRule="auto"/>
-            </w:pPr>
-            <w:r>
-              <w:lastRenderedPageBreak/>
-              <w:t>mathematical operations</w:t>
-            </w:r>
+              <w:t>: Pandas, Matplolib, Numpy</w:t>
+            </w:r>
+            <w:r>
+              <w:t>, sqlalchemy,pathlib</w:t>
+            </w:r>
+          </w:p>
+          <w:p>
+            <w:pPr>
+              <w:widowControl w:val="0"/>
+              <w:spacing w:line="240" w:lineRule="auto"/>
+            </w:pPr>
           </w:p>
           <w:p>
             <w:pPr>
@@ -984,7 +886,36 @@
               <w:spacing w:line="240" w:lineRule="auto"/>
             </w:pPr>
             <w:r>
-              <w:t>New library TBD</w:t>
+              <w:t>New library</w:t>
+            </w:r>
+          </w:p>
+          <w:p>
+            <w:pPr>
+              <w:pStyle w:val="ListParagraph"/>
+              <w:widowControl w:val="0"/>
+              <w:numPr>
+                <w:ilvl w:val="1"/>
+                <w:numId w:val="6"/>
+              </w:numPr>
+              <w:spacing w:line="240" w:lineRule="auto"/>
+            </w:pPr>
+            <w:r>
+              <w:t>TextBlob</w:t>
+            </w:r>
+          </w:p>
+          <w:p>
+            <w:pPr>
+              <w:pStyle w:val="ListParagraph"/>
+              <w:widowControl w:val="0"/>
+              <w:numPr>
+                <w:ilvl w:val="1"/>
+                <w:numId w:val="6"/>
+              </w:numPr>
+              <w:spacing w:line="240" w:lineRule="auto"/>
+            </w:pPr>
+            <w:r>
+              <w:lastRenderedPageBreak/>
+              <w:t>Flask-SQLAlchemy</w:t>
             </w:r>
           </w:p>
           <w:p>
@@ -1664,29 +1595,30 @@
   <w:abstractNum w:abstractNumId="5" w15:restartNumberingAfterBreak="0">
     <w:nsid w:val="46D77734"/>
     <w:multiLevelType w:val="multilevel"/>
-    <w:tmpl w:val="AD5071CE"/>
+    <w:tmpl w:val="DF86954A"/>
     <w:lvl w:ilvl="0">
       <w:start w:val="1"/>
       <w:numFmt w:val="bullet"/>
-      <w:lvlText w:val="●"/>
+      <w:lvlText w:val=""/>
       <w:lvlJc w:val="left"/>
       <w:pPr>
         <w:ind w:left="720" w:hanging="360"/>
       </w:pPr>
       <w:rPr>
+        <w:rFonts w:ascii="Symbol" w:hAnsi="Symbol" w:hint="default"/>
         <w:u w:val="none"/>
       </w:rPr>
     </w:lvl>
     <w:lvl w:ilvl="1">
       <w:start w:val="1"/>
       <w:numFmt w:val="bullet"/>
-      <w:lvlText w:val="○"/>
+      <w:lvlText w:val=""/>
       <w:lvlJc w:val="left"/>
       <w:pPr>
         <w:ind w:left="1440" w:hanging="360"/>
       </w:pPr>
       <w:rPr>
-        <w:u w:val="none"/>
+        <w:rFonts w:ascii="Symbol" w:hAnsi="Symbol" w:hint="default"/>
       </w:rPr>
     </w:lvl>
     <w:lvl w:ilvl="2">
@@ -1775,6 +1707,155 @@
     </w:lvl>
   </w:abstractNum>
   <w:abstractNum w:abstractNumId="6" w15:restartNumberingAfterBreak="0">
+    <w:nsid w:val="590859EE"/>
+    <w:multiLevelType w:val="multilevel"/>
+    <w:tmpl w:val="97F637BC"/>
+    <w:lvl w:ilvl="0">
+      <w:start w:val="1"/>
+      <w:numFmt w:val="bullet"/>
+      <w:lvlText w:val=""/>
+      <w:lvlJc w:val="left"/>
+      <w:pPr>
+        <w:tabs>
+          <w:tab w:val="num" w:pos="720"/>
+        </w:tabs>
+        <w:ind w:left="720" w:hanging="360"/>
+      </w:pPr>
+      <w:rPr>
+        <w:rFonts w:ascii="Symbol" w:hAnsi="Symbol" w:hint="default"/>
+        <w:sz w:val="20"/>
+      </w:rPr>
+    </w:lvl>
+    <w:lvl w:ilvl="1" w:tentative="1">
+      <w:start w:val="1"/>
+      <w:numFmt w:val="bullet"/>
+      <w:lvlText w:val="o"/>
+      <w:lvlJc w:val="left"/>
+      <w:pPr>
+        <w:tabs>
+          <w:tab w:val="num" w:pos="1440"/>
+        </w:tabs>
+        <w:ind w:left="1440" w:hanging="360"/>
+      </w:pPr>
+      <w:rPr>
+        <w:rFonts w:ascii="Courier New" w:hAnsi="Courier New" w:hint="default"/>
+        <w:sz w:val="20"/>
+      </w:rPr>
+    </w:lvl>
+    <w:lvl w:ilvl="2" w:tentative="1">
+      <w:start w:val="1"/>
+      <w:numFmt w:val="bullet"/>
+      <w:lvlText w:val=""/>
+      <w:lvlJc w:val="left"/>
+      <w:pPr>
+        <w:tabs>
+          <w:tab w:val="num" w:pos="2160"/>
+        </w:tabs>
+        <w:ind w:left="2160" w:hanging="360"/>
+      </w:pPr>
+      <w:rPr>
+        <w:rFonts w:ascii="Wingdings" w:hAnsi="Wingdings" w:hint="default"/>
+        <w:sz w:val="20"/>
+      </w:rPr>
+    </w:lvl>
+    <w:lvl w:ilvl="3" w:tentative="1">
+      <w:start w:val="1"/>
+      <w:numFmt w:val="bullet"/>
+      <w:lvlText w:val=""/>
+      <w:lvlJc w:val="left"/>
+      <w:pPr>
+        <w:tabs>
+          <w:tab w:val="num" w:pos="2880"/>
+        </w:tabs>
+        <w:ind w:left="2880" w:hanging="360"/>
+      </w:pPr>
+      <w:rPr>
+        <w:rFonts w:ascii="Wingdings" w:hAnsi="Wingdings" w:hint="default"/>
+        <w:sz w:val="20"/>
+      </w:rPr>
+    </w:lvl>
+    <w:lvl w:ilvl="4" w:tentative="1">
+      <w:start w:val="1"/>
+      <w:numFmt w:val="bullet"/>
+      <w:lvlText w:val=""/>
+      <w:lvlJc w:val="left"/>
+      <w:pPr>
+        <w:tabs>
+          <w:tab w:val="num" w:pos="3600"/>
+        </w:tabs>
+        <w:ind w:left="3600" w:hanging="360"/>
+      </w:pPr>
+      <w:rPr>
+        <w:rFonts w:ascii="Wingdings" w:hAnsi="Wingdings" w:hint="default"/>
+        <w:sz w:val="20"/>
+      </w:rPr>
+    </w:lvl>
+    <w:lvl w:ilvl="5" w:tentative="1">
+      <w:start w:val="1"/>
+      <w:numFmt w:val="bullet"/>
+      <w:lvlText w:val=""/>
+      <w:lvlJc w:val="left"/>
+      <w:pPr>
+        <w:tabs>
+          <w:tab w:val="num" w:pos="4320"/>
+        </w:tabs>
+        <w:ind w:left="4320" w:hanging="360"/>
+      </w:pPr>
+      <w:rPr>
+        <w:rFonts w:ascii="Wingdings" w:hAnsi="Wingdings" w:hint="default"/>
+        <w:sz w:val="20"/>
+      </w:rPr>
+    </w:lvl>
+    <w:lvl w:ilvl="6" w:tentative="1">
+      <w:start w:val="1"/>
+      <w:numFmt w:val="bullet"/>
+      <w:lvlText w:val=""/>
+      <w:lvlJc w:val="left"/>
+      <w:pPr>
+        <w:tabs>
+          <w:tab w:val="num" w:pos="5040"/>
+        </w:tabs>
+        <w:ind w:left="5040" w:hanging="360"/>
+      </w:pPr>
+      <w:rPr>
+        <w:rFonts w:ascii="Wingdings" w:hAnsi="Wingdings" w:hint="default"/>
+        <w:sz w:val="20"/>
+      </w:rPr>
+    </w:lvl>
+    <w:lvl w:ilvl="7" w:tentative="1">
+      <w:start w:val="1"/>
+      <w:numFmt w:val="bullet"/>
+      <w:lvlText w:val=""/>
+      <w:lvlJc w:val="left"/>
+      <w:pPr>
+        <w:tabs>
+          <w:tab w:val="num" w:pos="5760"/>
+        </w:tabs>
+        <w:ind w:left="5760" w:hanging="360"/>
+      </w:pPr>
+      <w:rPr>
+        <w:rFonts w:ascii="Wingdings" w:hAnsi="Wingdings" w:hint="default"/>
+        <w:sz w:val="20"/>
+      </w:rPr>
+    </w:lvl>
+    <w:lvl w:ilvl="8" w:tentative="1">
+      <w:start w:val="1"/>
+      <w:numFmt w:val="bullet"/>
+      <w:lvlText w:val=""/>
+      <w:lvlJc w:val="left"/>
+      <w:pPr>
+        <w:tabs>
+          <w:tab w:val="num" w:pos="6480"/>
+        </w:tabs>
+        <w:ind w:left="6480" w:hanging="360"/>
+      </w:pPr>
+      <w:rPr>
+        <w:rFonts w:ascii="Wingdings" w:hAnsi="Wingdings" w:hint="default"/>
+        <w:sz w:val="20"/>
+      </w:rPr>
+    </w:lvl>
+  </w:abstractNum>
+  <w:abstractNum w:abstractNumId="7" w15:restartNumberingAfterBreak="0">
     <w:nsid w:val="65C047AD"/>
     <w:multiLevelType w:val="hybridMultilevel"/>
     <w:tmpl w:val="6A5E1BA4"/>
@@ -1790,7 +1871,7 @@
         <w:rFonts w:ascii="Symbol" w:hAnsi="Symbol" w:hint="default"/>
       </w:rPr>
     </w:lvl>
-    <w:lvl w:ilvl="1" w:tplc="04090003" w:tentative="1">
+    <w:lvl w:ilvl="1" w:tplc="04090003">
       <w:start w:val="1"/>
       <w:numFmt w:val="bullet"/>
       <w:lvlText w:val="o"/>
@@ -1903,10 +1984,13 @@
     <w:abstractNumId w:val="1"/>
   </w:num>
   <w:num w:numId="6" w16cid:durableId="1362122276">
-    <w:abstractNumId w:val="6"/>
+    <w:abstractNumId w:val="7"/>
   </w:num>
   <w:num w:numId="7" w16cid:durableId="1055935530">
     <w:abstractNumId w:val="3"/>
+  </w:num>
+  <w:num w:numId="8" w16cid:durableId="428281037">
+    <w:abstractNumId w:val="6"/>
   </w:num>
 </w:numbering>
 </file>

</xml_diff>